<commit_message>
Updated enumeration file and game property files.
</commit_message>
<xml_diff>
--- a/docs/Enums.docx
+++ b/docs/Enums.docx
@@ -4,13 +4,29 @@
   <w:body>
     <w:p>
       <w:pPr>
-        <w:spacing w:before="240" w:after="0"/>
+        <w:pStyle w:val="NoSpacing"/>
       </w:pPr>
       <w:proofErr w:type="spellStart"/>
       <w:r>
         <w:t>AllowRule</w:t>
       </w:r>
       <w:proofErr w:type="spellEnd"/>
+      <w:r>
+        <w:t xml:space="preserve"> </w:t>
+      </w:r>
+      <w:r>
+        <w:t xml:space="preserve">/ </w:t>
+      </w:r>
+      <w:proofErr w:type="spellStart"/>
+      <w:r>
+        <w:t>allow_</w:t>
+      </w:r>
+      <w:proofErr w:type="gramStart"/>
+      <w:r>
+        <w:t>rule</w:t>
+      </w:r>
+      <w:proofErr w:type="spellEnd"/>
+      <w:proofErr w:type="gramEnd"/>
     </w:p>
     <w:p>
       <w:pPr>
@@ -86,13 +102,32 @@
     </w:p>
     <w:p>
       <w:pPr>
-        <w:spacing w:before="240" w:after="0"/>
-      </w:pPr>
+        <w:pStyle w:val="NoSpacing"/>
+      </w:pPr>
+    </w:p>
+    <w:p>
+      <w:pPr>
+        <w:pStyle w:val="NoSpacing"/>
+      </w:pPr>
+      <w:r>
+        <w:t xml:space="preserve"> </w:t>
+      </w:r>
       <w:proofErr w:type="spellStart"/>
       <w:r>
         <w:t>CaptExtraPick</w:t>
       </w:r>
       <w:proofErr w:type="spellEnd"/>
+      <w:r>
+        <w:t xml:space="preserve"> </w:t>
+      </w:r>
+      <w:r>
+        <w:t xml:space="preserve">/ </w:t>
+      </w:r>
+      <w:proofErr w:type="spellStart"/>
+      <w:r>
+        <w:t>pickextra</w:t>
+      </w:r>
+      <w:proofErr w:type="spellEnd"/>
     </w:p>
     <w:p>
       <w:pPr>
@@ -120,13 +155,85 @@
     </w:p>
     <w:p>
       <w:pPr>
-        <w:spacing w:before="240" w:after="0"/>
-      </w:pPr>
+        <w:pStyle w:val="NoSpacing"/>
+      </w:pPr>
+    </w:p>
+    <w:p>
+      <w:pPr>
+        <w:pStyle w:val="NoSpacing"/>
+      </w:pPr>
+      <w:r>
+        <w:t xml:space="preserve"> </w:t>
+      </w:r>
+      <w:proofErr w:type="spellStart"/>
+      <w:r>
+        <w:t>ChildRule</w:t>
+      </w:r>
+      <w:proofErr w:type="spellEnd"/>
+      <w:r>
+        <w:t xml:space="preserve"> </w:t>
+      </w:r>
+      <w:r>
+        <w:t xml:space="preserve">/ </w:t>
+      </w:r>
+      <w:proofErr w:type="spellStart"/>
+      <w:r>
+        <w:t>child_rule</w:t>
+      </w:r>
+      <w:proofErr w:type="spellEnd"/>
+    </w:p>
+    <w:p>
+      <w:pPr>
+        <w:pStyle w:val="NoSpacing"/>
+      </w:pPr>
+      <w:r>
+        <w:t xml:space="preserve">    NONE = 0</w:t>
+      </w:r>
+    </w:p>
+    <w:p>
+      <w:pPr>
+        <w:pStyle w:val="NoSpacing"/>
+      </w:pPr>
+      <w:r>
+        <w:t xml:space="preserve">    OPP_ONLY = 1</w:t>
+      </w:r>
+    </w:p>
+    <w:p>
+      <w:pPr>
+        <w:pStyle w:val="NoSpacing"/>
+      </w:pPr>
+      <w:r>
+        <w:t xml:space="preserve">    NOT_1ST_OPP = 2</w:t>
+      </w:r>
+    </w:p>
+    <w:p>
+      <w:pPr>
+        <w:pStyle w:val="NoSpacing"/>
+      </w:pPr>
+    </w:p>
+    <w:p>
+      <w:pPr>
+        <w:pStyle w:val="NoSpacing"/>
+      </w:pPr>
+      <w:r>
+        <w:t xml:space="preserve"> </w:t>
+      </w:r>
       <w:proofErr w:type="spellStart"/>
       <w:r>
         <w:t>ChildType</w:t>
       </w:r>
       <w:proofErr w:type="spellEnd"/>
+      <w:r>
+        <w:t xml:space="preserve"> </w:t>
+      </w:r>
+      <w:r>
+        <w:t xml:space="preserve">/ </w:t>
+      </w:r>
+      <w:proofErr w:type="spellStart"/>
+      <w:r>
+        <w:t>child_type</w:t>
+      </w:r>
+      <w:proofErr w:type="spellEnd"/>
     </w:p>
     <w:p>
       <w:pPr>
@@ -162,13 +269,48 @@
     </w:p>
     <w:p>
       <w:pPr>
-        <w:spacing w:before="240" w:after="0"/>
-      </w:pPr>
+        <w:pStyle w:val="NoSpacing"/>
+      </w:pPr>
+      <w:r>
+        <w:t xml:space="preserve">    WEG = 4</w:t>
+      </w:r>
+    </w:p>
+    <w:p>
+      <w:pPr>
+        <w:pStyle w:val="NoSpacing"/>
+      </w:pPr>
+      <w:r>
+        <w:t xml:space="preserve">    BULL = 5</w:t>
+      </w:r>
+    </w:p>
+    <w:p>
+      <w:pPr>
+        <w:pStyle w:val="NoSpacing"/>
+      </w:pPr>
+    </w:p>
+    <w:p>
+      <w:pPr>
+        <w:pStyle w:val="NoSpacing"/>
+      </w:pPr>
+      <w:r>
+        <w:t xml:space="preserve"> </w:t>
+      </w:r>
       <w:proofErr w:type="spellStart"/>
       <w:r>
         <w:t>CrossCaptOwn</w:t>
       </w:r>
       <w:proofErr w:type="spellEnd"/>
+      <w:r>
+        <w:t xml:space="preserve"> </w:t>
+      </w:r>
+      <w:r>
+        <w:t xml:space="preserve">/ </w:t>
+      </w:r>
+      <w:proofErr w:type="spellStart"/>
+      <w:r>
+        <w:t>xcpickown</w:t>
+      </w:r>
+      <w:proofErr w:type="spellEnd"/>
     </w:p>
     <w:p>
       <w:pPr>
@@ -196,11 +338,64 @@
     </w:p>
     <w:p>
       <w:pPr>
-        <w:spacing w:before="240" w:after="0"/>
-      </w:pPr>
-      <w:r>
-        <w:t>Direct</w:t>
-      </w:r>
+        <w:pStyle w:val="NoSpacing"/>
+      </w:pPr>
+    </w:p>
+    <w:p>
+      <w:pPr>
+        <w:pStyle w:val="NoSpacing"/>
+      </w:pPr>
+      <w:r>
+        <w:t xml:space="preserve"> Goal </w:t>
+      </w:r>
+      <w:r>
+        <w:t>/ goal</w:t>
+      </w:r>
+    </w:p>
+    <w:p>
+      <w:pPr>
+        <w:pStyle w:val="NoSpacing"/>
+      </w:pPr>
+      <w:r>
+        <w:t xml:space="preserve">    MAX_SEEDS = 0</w:t>
+      </w:r>
+    </w:p>
+    <w:p>
+      <w:pPr>
+        <w:pStyle w:val="NoSpacing"/>
+      </w:pPr>
+      <w:r>
+        <w:t xml:space="preserve">    DEPRIVE = 1</w:t>
+      </w:r>
+    </w:p>
+    <w:p>
+      <w:pPr>
+        <w:pStyle w:val="NoSpacing"/>
+      </w:pPr>
+      <w:r>
+        <w:t xml:space="preserve">    TERRITORY = 2</w:t>
+      </w:r>
+    </w:p>
+    <w:p>
+      <w:pPr>
+        <w:pStyle w:val="NoSpacing"/>
+      </w:pPr>
+    </w:p>
+    <w:p>
+      <w:pPr>
+        <w:pStyle w:val="NoSpacing"/>
+      </w:pPr>
+      <w:r>
+        <w:t xml:space="preserve"> Direct </w:t>
+      </w:r>
+      <w:r>
+        <w:t xml:space="preserve">/ </w:t>
+      </w:r>
+      <w:proofErr w:type="spellStart"/>
+      <w:r>
+        <w:t>sow_direction</w:t>
+      </w:r>
+      <w:proofErr w:type="spellEnd"/>
     </w:p>
     <w:p>
       <w:pPr>
@@ -228,45 +423,32 @@
     </w:p>
     <w:p>
       <w:pPr>
-        <w:spacing w:before="240" w:after="0"/>
-      </w:pPr>
-      <w:r>
-        <w:t>Goal</w:t>
-      </w:r>
-    </w:p>
-    <w:p>
-      <w:pPr>
-        <w:pStyle w:val="NoSpacing"/>
-      </w:pPr>
-      <w:r>
-        <w:t xml:space="preserve">    MAX_SEEDS = 0</w:t>
-      </w:r>
-    </w:p>
-    <w:p>
-      <w:pPr>
-        <w:pStyle w:val="NoSpacing"/>
-      </w:pPr>
-      <w:r>
-        <w:t xml:space="preserve">    DEPRIVE = 1</w:t>
-      </w:r>
-    </w:p>
-    <w:p>
-      <w:pPr>
-        <w:pStyle w:val="NoSpacing"/>
-      </w:pPr>
-      <w:r>
-        <w:t xml:space="preserve">    TERRITORY = 2</w:t>
-      </w:r>
-    </w:p>
-    <w:p>
-      <w:pPr>
-        <w:spacing w:before="240" w:after="0"/>
-      </w:pPr>
+        <w:pStyle w:val="NoSpacing"/>
+      </w:pPr>
+    </w:p>
+    <w:p>
+      <w:pPr>
+        <w:pStyle w:val="NoSpacing"/>
+      </w:pPr>
+      <w:r>
+        <w:t xml:space="preserve"> </w:t>
+      </w:r>
       <w:proofErr w:type="spellStart"/>
       <w:r>
         <w:t>GrandSlam</w:t>
       </w:r>
       <w:proofErr w:type="spellEnd"/>
+      <w:r>
+        <w:t xml:space="preserve"> </w:t>
+      </w:r>
+      <w:r>
+        <w:t xml:space="preserve">/ </w:t>
+      </w:r>
+      <w:proofErr w:type="spellStart"/>
+      <w:r>
+        <w:t>grandslam</w:t>
+      </w:r>
+      <w:proofErr w:type="spellEnd"/>
     </w:p>
     <w:p>
       <w:pPr>
@@ -318,18 +500,37 @@
     </w:p>
     <w:p>
       <w:pPr>
-        <w:spacing w:before="240" w:after="0"/>
-      </w:pPr>
-    </w:p>
-    <w:p>
-      <w:pPr>
-        <w:spacing w:before="240" w:after="0"/>
+        <w:pStyle w:val="NoSpacing"/>
+      </w:pPr>
+    </w:p>
+    <w:p>
+      <w:pPr>
+        <w:pStyle w:val="NoSpacing"/>
+      </w:pPr>
+      <w:r>
+        <w:t xml:space="preserve"> </w:t>
+      </w:r>
+    </w:p>
+    <w:p>
+      <w:pPr>
+        <w:pStyle w:val="NoSpacing"/>
       </w:pPr>
       <w:proofErr w:type="spellStart"/>
       <w:r>
         <w:t>LapSower</w:t>
       </w:r>
       <w:proofErr w:type="spellEnd"/>
+      <w:r>
+        <w:t xml:space="preserve"> </w:t>
+      </w:r>
+      <w:r>
+        <w:t xml:space="preserve">/ </w:t>
+      </w:r>
+      <w:proofErr w:type="spellStart"/>
+      <w:r>
+        <w:t>mlap</w:t>
+      </w:r>
+      <w:proofErr w:type="spellEnd"/>
     </w:p>
     <w:p>
       <w:pPr>
@@ -357,13 +558,32 @@
     </w:p>
     <w:p>
       <w:pPr>
-        <w:spacing w:before="240" w:after="0"/>
-      </w:pPr>
+        <w:pStyle w:val="NoSpacing"/>
+      </w:pPr>
+    </w:p>
+    <w:p>
+      <w:pPr>
+        <w:pStyle w:val="NoSpacing"/>
+      </w:pPr>
+      <w:r>
+        <w:t xml:space="preserve"> </w:t>
+      </w:r>
       <w:proofErr w:type="spellStart"/>
       <w:r>
         <w:t>RoundFill</w:t>
       </w:r>
       <w:proofErr w:type="spellEnd"/>
+      <w:r>
+        <w:t xml:space="preserve"> </w:t>
+      </w:r>
+      <w:r>
+        <w:t xml:space="preserve">/ </w:t>
+      </w:r>
+      <w:proofErr w:type="spellStart"/>
+      <w:r>
+        <w:t>round_fill</w:t>
+      </w:r>
+      <w:proofErr w:type="spellEnd"/>
     </w:p>
     <w:p>
       <w:pPr>
@@ -415,13 +635,40 @@
     </w:p>
     <w:p>
       <w:pPr>
-        <w:spacing w:before="240" w:after="0"/>
-      </w:pPr>
+        <w:pStyle w:val="NoSpacing"/>
+      </w:pPr>
+      <w:r>
+        <w:t xml:space="preserve">    SHORTEN = 6</w:t>
+      </w:r>
+    </w:p>
+    <w:p>
+      <w:pPr>
+        <w:pStyle w:val="NoSpacing"/>
+      </w:pPr>
+    </w:p>
+    <w:p>
+      <w:pPr>
+        <w:pStyle w:val="NoSpacing"/>
+      </w:pPr>
+      <w:r>
+        <w:t xml:space="preserve"> </w:t>
+      </w:r>
       <w:proofErr w:type="spellStart"/>
       <w:r>
         <w:t>RoundStarter</w:t>
       </w:r>
       <w:proofErr w:type="spellEnd"/>
+      <w:r>
+        <w:t xml:space="preserve"> </w:t>
+      </w:r>
+      <w:r>
+        <w:t xml:space="preserve">/ </w:t>
+      </w:r>
+      <w:proofErr w:type="spellStart"/>
+      <w:r>
+        <w:t>round_starter</w:t>
+      </w:r>
+      <w:proofErr w:type="spellEnd"/>
     </w:p>
     <w:p>
       <w:pPr>
@@ -449,13 +696,32 @@
     </w:p>
     <w:p>
       <w:pPr>
-        <w:spacing w:before="240" w:after="0"/>
-      </w:pPr>
+        <w:pStyle w:val="NoSpacing"/>
+      </w:pPr>
+    </w:p>
+    <w:p>
+      <w:pPr>
+        <w:pStyle w:val="NoSpacing"/>
+      </w:pPr>
+      <w:r>
+        <w:t xml:space="preserve"> </w:t>
+      </w:r>
       <w:proofErr w:type="spellStart"/>
       <w:r>
         <w:t>SowPrescribed</w:t>
       </w:r>
       <w:proofErr w:type="spellEnd"/>
+      <w:r>
+        <w:t xml:space="preserve"> </w:t>
+      </w:r>
+      <w:r>
+        <w:t xml:space="preserve">/ </w:t>
+      </w:r>
+      <w:proofErr w:type="gramStart"/>
+      <w:r>
+        <w:t>prescribed</w:t>
+      </w:r>
+      <w:proofErr w:type="gramEnd"/>
     </w:p>
     <w:p>
       <w:pPr>
@@ -478,7 +744,13 @@
         <w:pStyle w:val="NoSpacing"/>
       </w:pPr>
       <w:r>
-        <w:t xml:space="preserve">    #   2 can be reused</w:t>
+        <w:t xml:space="preserve">    ARNGE_LIMIT = 2   </w:t>
+      </w:r>
+      <w:r>
+        <w:rPr>
+          <w:color w:val="2E74B5" w:themeColor="accent5" w:themeShade="BF"/>
+        </w:rPr>
+        <w:t># arrange seeds or limit children and captures</w:t>
       </w:r>
     </w:p>
     <w:p>
@@ -507,13 +779,32 @@
     </w:p>
     <w:p>
       <w:pPr>
-        <w:spacing w:before="240" w:after="0"/>
-      </w:pPr>
+        <w:pStyle w:val="NoSpacing"/>
+      </w:pPr>
+    </w:p>
+    <w:p>
+      <w:pPr>
+        <w:pStyle w:val="NoSpacing"/>
+      </w:pPr>
+      <w:r>
+        <w:t xml:space="preserve"> </w:t>
+      </w:r>
       <w:proofErr w:type="spellStart"/>
       <w:r>
         <w:t>SowRule</w:t>
       </w:r>
       <w:proofErr w:type="spellEnd"/>
+      <w:r>
+        <w:t xml:space="preserve"> </w:t>
+      </w:r>
+      <w:r>
+        <w:t xml:space="preserve">/ </w:t>
+      </w:r>
+      <w:proofErr w:type="spellStart"/>
+      <w:r>
+        <w:t>sow_rule</w:t>
+      </w:r>
+      <w:proofErr w:type="spellEnd"/>
     </w:p>
     <w:p>
       <w:pPr>
@@ -565,13 +856,32 @@
     </w:p>
     <w:p>
       <w:pPr>
-        <w:spacing w:before="240" w:after="0"/>
-      </w:pPr>
+        <w:pStyle w:val="NoSpacing"/>
+      </w:pPr>
+    </w:p>
+    <w:p>
+      <w:pPr>
+        <w:pStyle w:val="NoSpacing"/>
+      </w:pPr>
+      <w:r>
+        <w:t xml:space="preserve"> </w:t>
+      </w:r>
       <w:proofErr w:type="spellStart"/>
       <w:r>
         <w:t>StartPattern</w:t>
       </w:r>
       <w:proofErr w:type="spellEnd"/>
+      <w:r>
+        <w:t xml:space="preserve"> </w:t>
+      </w:r>
+      <w:r>
+        <w:t xml:space="preserve">/ </w:t>
+      </w:r>
+      <w:proofErr w:type="spellStart"/>
+      <w:r>
+        <w:t>sow_pattern</w:t>
+      </w:r>
+      <w:proofErr w:type="spellEnd"/>
     </w:p>
     <w:p>
       <w:pPr>
@@ -620,20 +930,10 @@
       <w:r>
         <w:t xml:space="preserve">    TWOEMPTY = 5</w:t>
       </w:r>
-    </w:p>
-    <w:p>
-      <w:pPr>
-        <w:pStyle w:val="NoSpacing"/>
-      </w:pPr>
-    </w:p>
-    <w:p>
-      <w:pPr>
-        <w:pStyle w:val="NoSpacing"/>
-      </w:pPr>
     </w:p>
     <w:sectPr>
       <w:pgSz w:w="12240" w:h="15840"/>
-      <w:pgMar w:top="1440" w:right="1440" w:bottom="1440" w:left="1440" w:header="720" w:footer="720" w:gutter="0"/>
+      <w:pgMar w:top="720" w:right="720" w:bottom="720" w:left="720" w:header="720" w:footer="720" w:gutter="0"/>
       <w:cols w:num="2" w:space="720"/>
       <w:docGrid w:linePitch="360"/>
     </w:sectPr>
@@ -1073,7 +1373,7 @@
     <w:name w:val="No Spacing"/>
     <w:uiPriority w:val="1"/>
     <w:qFormat/>
-    <w:rsid w:val="005319F6"/>
+    <w:rsid w:val="0022576F"/>
     <w:pPr>
       <w:spacing w:after="0" w:line="240" w:lineRule="auto"/>
     </w:pPr>

</xml_diff>